<commit_message>
Update instructions for putty
</commit_message>
<xml_diff>
--- a/Manual/UserInstructions.docx
+++ b/Manual/UserInstructions.docx
@@ -29,13 +29,6 @@
         </w:rPr>
         <w:t>Single frame estimation of myocardial mechanical properties</w:t>
       </w:r>
-    </w:p>
-    <w:p>
-      <w:pPr>
-        <w:rPr>
-          <w:lang w:val="en-NZ"/>
-        </w:rPr>
-      </w:pPr>
     </w:p>
     <w:p>
       <w:pPr>
@@ -135,6 +128,164 @@
     </w:p>
     <w:p>
       <w:pPr>
+        <w:shd w:val="clear" w:color="auto" w:fill="FFFFFF"/>
+        <w:spacing w:line="293" w:lineRule="atLeast"/>
+        <w:rPr>
+          <w:rFonts w:asciiTheme="majorHAnsi" w:hAnsiTheme="majorHAnsi" w:cs="Helvetica"/>
+          <w:color w:val="212121"/>
+          <w:lang w:val="en-NZ"/>
+        </w:rPr>
+      </w:pPr>
+      <w:r>
+        <w:rPr>
+          <w:rFonts w:asciiTheme="majorHAnsi" w:hAnsiTheme="majorHAnsi" w:cs="Helvetica"/>
+          <w:color w:val="212121"/>
+        </w:rPr>
+        <w:t xml:space="preserve">1. </w:t>
+      </w:r>
+      <w:proofErr w:type="gramStart"/>
+      <w:r>
+        <w:rPr>
+          <w:rFonts w:asciiTheme="majorHAnsi" w:hAnsiTheme="majorHAnsi" w:cs="Helvetica"/>
+          <w:color w:val="212121"/>
+        </w:rPr>
+        <w:t>In</w:t>
+      </w:r>
+      <w:proofErr w:type="gramEnd"/>
+      <w:r>
+        <w:rPr>
+          <w:rFonts w:asciiTheme="majorHAnsi" w:hAnsiTheme="majorHAnsi" w:cs="Helvetica"/>
+          <w:color w:val="212121"/>
+        </w:rPr>
+        <w:t xml:space="preserve"> your chosen local directory, type in the command:</w:t>
+      </w:r>
+    </w:p>
+    <w:p>
+      <w:pPr>
+        <w:shd w:val="clear" w:color="auto" w:fill="FFFFFF"/>
+        <w:spacing w:line="293" w:lineRule="atLeast"/>
+        <w:rPr>
+          <w:rFonts w:ascii="Courier New" w:hAnsi="Courier New" w:cs="Courier New"/>
+          <w:color w:val="212121"/>
+        </w:rPr>
+      </w:pPr>
+      <w:proofErr w:type="spellStart"/>
+      <w:proofErr w:type="gramStart"/>
+      <w:r>
+        <w:rPr>
+          <w:rFonts w:ascii="Courier New" w:hAnsi="Courier New" w:cs="Courier New"/>
+          <w:iCs/>
+          <w:color w:val="212121"/>
+        </w:rPr>
+        <w:t>git</w:t>
+      </w:r>
+      <w:proofErr w:type="spellEnd"/>
+      <w:proofErr w:type="gramEnd"/>
+      <w:r>
+        <w:rPr>
+          <w:rFonts w:ascii="Courier New" w:hAnsi="Courier New" w:cs="Courier New"/>
+          <w:iCs/>
+          <w:color w:val="212121"/>
+        </w:rPr>
+        <w:t xml:space="preserve"> clone</w:t>
+      </w:r>
+      <w:r>
+        <w:rPr>
+          <w:rStyle w:val="apple-converted-space"/>
+          <w:rFonts w:ascii="Courier New" w:hAnsi="Courier New" w:cs="Courier New"/>
+          <w:iCs/>
+          <w:color w:val="212121"/>
+        </w:rPr>
+        <w:t> </w:t>
+      </w:r>
+      <w:hyperlink r:id="rId6" w:tgtFrame="_blank" w:history="1">
+        <w:r>
+          <w:rPr>
+            <w:rStyle w:val="Hyperlink"/>
+            <w:rFonts w:ascii="Courier New" w:hAnsi="Courier New" w:cs="Courier New"/>
+            <w:iCs/>
+            <w:color w:val="7E57C2"/>
+          </w:rPr>
+          <w:t>https://github.com/jennyhelyanwe/LVSimulationSingleFrame.git</w:t>
+        </w:r>
+      </w:hyperlink>
+    </w:p>
+    <w:p>
+      <w:pPr>
+        <w:shd w:val="clear" w:color="auto" w:fill="FFFFFF"/>
+        <w:spacing w:line="293" w:lineRule="atLeast"/>
+        <w:rPr>
+          <w:rFonts w:asciiTheme="majorHAnsi" w:hAnsiTheme="majorHAnsi" w:cs="Helvetica"/>
+          <w:color w:val="212121"/>
+        </w:rPr>
+      </w:pPr>
+      <w:r>
+        <w:rPr>
+          <w:rFonts w:asciiTheme="majorHAnsi" w:hAnsiTheme="majorHAnsi" w:cs="Helvetica"/>
+          <w:color w:val="212121"/>
+        </w:rPr>
+        <w:t>This should download the entire repository to your local folder. </w:t>
+      </w:r>
+    </w:p>
+    <w:p>
+      <w:pPr>
+        <w:shd w:val="clear" w:color="auto" w:fill="FFFFFF"/>
+        <w:spacing w:line="293" w:lineRule="atLeast"/>
+        <w:rPr>
+          <w:rFonts w:asciiTheme="majorHAnsi" w:hAnsiTheme="majorHAnsi" w:cs="Helvetica"/>
+          <w:color w:val="212121"/>
+        </w:rPr>
+      </w:pPr>
+    </w:p>
+    <w:p>
+      <w:pPr>
+        <w:shd w:val="clear" w:color="auto" w:fill="FFFFFF"/>
+        <w:spacing w:line="293" w:lineRule="atLeast"/>
+        <w:rPr>
+          <w:rFonts w:asciiTheme="majorHAnsi" w:hAnsiTheme="majorHAnsi" w:cs="Helvetica"/>
+          <w:color w:val="212121"/>
+        </w:rPr>
+      </w:pPr>
+      <w:r>
+        <w:rPr>
+          <w:rFonts w:asciiTheme="majorHAnsi" w:hAnsiTheme="majorHAnsi" w:cs="Helvetica"/>
+          <w:color w:val="212121"/>
+        </w:rPr>
+        <w:t>2. If I make any changes to the code after you have cloned the repository, for example for bug fixes in the future, then you can update your local version to match that of my remote one by doing:</w:t>
+      </w:r>
+    </w:p>
+    <w:p>
+      <w:pPr>
+        <w:shd w:val="clear" w:color="auto" w:fill="FFFFFF"/>
+        <w:spacing w:line="293" w:lineRule="atLeast"/>
+        <w:rPr>
+          <w:rFonts w:ascii="Courier New" w:hAnsi="Courier New" w:cs="Courier New"/>
+          <w:color w:val="212121"/>
+        </w:rPr>
+      </w:pPr>
+      <w:proofErr w:type="spellStart"/>
+      <w:proofErr w:type="gramStart"/>
+      <w:r>
+        <w:rPr>
+          <w:rFonts w:ascii="Courier New" w:hAnsi="Courier New" w:cs="Courier New"/>
+          <w:iCs/>
+          <w:color w:val="212121"/>
+        </w:rPr>
+        <w:t>git</w:t>
+      </w:r>
+      <w:proofErr w:type="spellEnd"/>
+      <w:proofErr w:type="gramEnd"/>
+      <w:r>
+        <w:rPr>
+          <w:rFonts w:ascii="Courier New" w:hAnsi="Courier New" w:cs="Courier New"/>
+          <w:iCs/>
+          <w:color w:val="212121"/>
+        </w:rPr>
+        <w:t xml:space="preserve"> pull origin master</w:t>
+      </w:r>
+    </w:p>
+    <w:p>
+      <w:pPr>
         <w:rPr>
           <w:lang w:val="en-NZ"/>
         </w:rPr>
@@ -424,6 +575,7 @@
         <w:rPr>
           <w:lang w:val="en-NZ"/>
         </w:rPr>
+        <w:lastRenderedPageBreak/>
         <w:t xml:space="preserve">Enter the pressure data in units of </w:t>
       </w:r>
       <w:proofErr w:type="spellStart"/>
@@ -571,460 +723,460 @@
           <w:b/>
           <w:lang w:val="en-NZ"/>
         </w:rPr>
+        <w:t>Record study name and frame numbers</w:t>
+      </w:r>
+    </w:p>
+    <w:p>
+      <w:pPr>
+        <w:rPr>
+          <w:lang w:val="en-NZ"/>
+        </w:rPr>
+      </w:pPr>
+      <w:r>
+        <w:rPr>
+          <w:lang w:val="en-NZ"/>
+        </w:rPr>
+        <w:t>Add details of new study to text file found at HEART_FAILURE_ROOT/</w:t>
+      </w:r>
+      <w:proofErr w:type="spellStart"/>
+      <w:r>
+        <w:rPr>
+          <w:lang w:val="en-NZ"/>
+        </w:rPr>
+        <w:t>ParameterEstimation</w:t>
+      </w:r>
+      <w:proofErr w:type="spellEnd"/>
+      <w:r>
+        <w:rPr>
+          <w:lang w:val="en-NZ"/>
+        </w:rPr>
+        <w:t>/StudyNames.txt</w:t>
+      </w:r>
+    </w:p>
+    <w:p>
+      <w:pPr>
+        <w:rPr>
+          <w:lang w:val="en-NZ"/>
+        </w:rPr>
+      </w:pPr>
+      <w:r>
+        <w:rPr>
+          <w:lang w:val="en-NZ"/>
+        </w:rPr>
+        <w:t>Format of file:</w:t>
+      </w:r>
+    </w:p>
+    <w:p>
+      <w:pPr>
+        <w:rPr>
+          <w:lang w:val="en-NZ"/>
+        </w:rPr>
+      </w:pPr>
+      <w:r>
+        <w:rPr>
+          <w:lang w:val="en-NZ"/>
+        </w:rPr>
+        <w:t>&lt;</w:t>
+      </w:r>
+      <w:proofErr w:type="spellStart"/>
+      <w:r>
+        <w:rPr>
+          <w:lang w:val="en-NZ"/>
+        </w:rPr>
+        <w:t>study_name</w:t>
+      </w:r>
+      <w:proofErr w:type="spellEnd"/>
+      <w:r>
+        <w:rPr>
+          <w:lang w:val="en-NZ"/>
+        </w:rPr>
+        <w:t xml:space="preserve">&gt; \tab &lt;diastasis frame number&gt; \tab &lt;end diastole frame number&gt; \tab &lt;end systole frame number&gt; \tab &lt;total number of frames&gt; </w:t>
+      </w:r>
+    </w:p>
+    <w:p>
+      <w:pPr>
+        <w:rPr>
+          <w:lang w:val="en-NZ"/>
+        </w:rPr>
+      </w:pPr>
+      <w:r>
+        <w:rPr>
+          <w:lang w:val="en-NZ"/>
+        </w:rPr>
+        <w:t xml:space="preserve">Ensure there are no empty lines at the end of the file. </w:t>
+      </w:r>
+    </w:p>
+    <w:p>
+      <w:pPr>
+        <w:rPr>
+          <w:lang w:val="en-NZ"/>
+        </w:rPr>
+      </w:pPr>
+    </w:p>
+    <w:p>
+      <w:pPr>
+        <w:pStyle w:val="Heading3"/>
+        <w:rPr>
+          <w:lang w:val="en-NZ"/>
+        </w:rPr>
+      </w:pPr>
+      <w:r>
+        <w:rPr>
+          <w:lang w:val="en-NZ"/>
+        </w:rPr>
+        <w:t>Analysis</w:t>
+      </w:r>
+    </w:p>
+    <w:p>
+      <w:pPr>
+        <w:rPr>
+          <w:b/>
+          <w:lang w:val="en-NZ"/>
+        </w:rPr>
+      </w:pPr>
+      <w:r>
+        <w:rPr>
+          <w:b/>
+          <w:lang w:val="en-NZ"/>
+        </w:rPr>
+        <w:t>Generate surface data cloud</w:t>
+      </w:r>
+    </w:p>
+    <w:p>
+      <w:pPr>
+        <w:rPr>
+          <w:lang w:val="en-NZ"/>
+        </w:rPr>
+      </w:pPr>
+      <w:r>
+        <w:rPr>
+          <w:lang w:val="en-NZ"/>
+        </w:rPr>
+        <w:t>Run python script found at HEART_FAILURE_ROOT/</w:t>
+      </w:r>
+      <w:proofErr w:type="spellStart"/>
+      <w:r>
+        <w:rPr>
+          <w:lang w:val="en-NZ"/>
+        </w:rPr>
+        <w:t>GeomData</w:t>
+      </w:r>
+      <w:proofErr w:type="spellEnd"/>
+      <w:r>
+        <w:rPr>
+          <w:lang w:val="en-NZ"/>
+        </w:rPr>
+        <w:t>/</w:t>
+      </w:r>
+    </w:p>
+    <w:p>
+      <w:pPr>
+        <w:rPr>
+          <w:rFonts w:ascii="Courier New" w:hAnsi="Courier New" w:cs="Courier New"/>
+          <w:lang w:val="en-NZ"/>
+        </w:rPr>
+      </w:pPr>
+      <w:proofErr w:type="gramStart"/>
+      <w:r>
+        <w:rPr>
+          <w:rFonts w:ascii="Courier New" w:hAnsi="Courier New" w:cs="Courier New"/>
+          <w:lang w:val="en-NZ"/>
+        </w:rPr>
+        <w:t>python</w:t>
+      </w:r>
+      <w:proofErr w:type="gramEnd"/>
+      <w:r>
+        <w:rPr>
+          <w:rFonts w:ascii="Courier New" w:hAnsi="Courier New" w:cs="Courier New"/>
+          <w:lang w:val="en-NZ"/>
+        </w:rPr>
+        <w:t xml:space="preserve"> CIMProcessing.py</w:t>
+      </w:r>
+    </w:p>
+    <w:p>
+      <w:pPr>
+        <w:rPr>
+          <w:rFonts w:ascii="Courier New" w:hAnsi="Courier New" w:cs="Courier New"/>
+          <w:b/>
+          <w:lang w:val="en-NZ"/>
+        </w:rPr>
+      </w:pPr>
+    </w:p>
+    <w:p>
+      <w:pPr>
+        <w:rPr>
+          <w:b/>
+          <w:lang w:val="en-NZ"/>
+        </w:rPr>
+      </w:pPr>
+      <w:r>
+        <w:rPr>
+          <w:b/>
+          <w:lang w:val="en-NZ"/>
+        </w:rPr>
+        <w:t>Run analysis</w:t>
+      </w:r>
+    </w:p>
+    <w:p>
+      <w:pPr>
+        <w:rPr>
+          <w:lang w:val="en-NZ"/>
+        </w:rPr>
+      </w:pPr>
+      <w:r>
+        <w:rPr>
+          <w:lang w:val="en-NZ"/>
+        </w:rPr>
+        <w:t xml:space="preserve">Run python script found at </w:t>
+      </w:r>
+      <w:r>
+        <w:rPr>
+          <w:lang w:val="en-NZ"/>
+        </w:rPr>
+        <w:t>HEART_FAILURE_ROOT/</w:t>
+      </w:r>
+      <w:proofErr w:type="spellStart"/>
+      <w:r>
+        <w:rPr>
+          <w:lang w:val="en-NZ"/>
+        </w:rPr>
+        <w:t>ParameterEstimation</w:t>
+      </w:r>
+      <w:proofErr w:type="spellEnd"/>
+      <w:r>
+        <w:rPr>
+          <w:lang w:val="en-NZ"/>
+        </w:rPr>
+        <w:t>/</w:t>
+      </w:r>
+      <w:r>
+        <w:rPr>
+          <w:lang w:val="en-NZ"/>
+        </w:rPr>
+        <w:t>Main/</w:t>
+      </w:r>
+    </w:p>
+    <w:p>
+      <w:pPr>
+        <w:rPr>
+          <w:rFonts w:ascii="Courier New" w:hAnsi="Courier New" w:cs="Courier New"/>
+          <w:lang w:val="en-NZ"/>
+        </w:rPr>
+      </w:pPr>
+      <w:proofErr w:type="gramStart"/>
+      <w:r>
+        <w:rPr>
+          <w:rFonts w:ascii="Courier New" w:hAnsi="Courier New" w:cs="Courier New"/>
+          <w:lang w:val="en-NZ"/>
+        </w:rPr>
+        <w:t>python</w:t>
+      </w:r>
+      <w:proofErr w:type="gramEnd"/>
+      <w:r>
+        <w:rPr>
+          <w:rFonts w:ascii="Courier New" w:hAnsi="Courier New" w:cs="Courier New"/>
+          <w:lang w:val="en-NZ"/>
+        </w:rPr>
+        <w:t xml:space="preserve"> main.py &lt;</w:t>
+      </w:r>
+      <w:proofErr w:type="spellStart"/>
+      <w:r>
+        <w:rPr>
+          <w:rFonts w:ascii="Courier New" w:hAnsi="Courier New" w:cs="Courier New"/>
+          <w:lang w:val="en-NZ"/>
+        </w:rPr>
+        <w:t>study_number</w:t>
+      </w:r>
+      <w:proofErr w:type="spellEnd"/>
+      <w:r>
+        <w:rPr>
+          <w:rFonts w:ascii="Courier New" w:hAnsi="Courier New" w:cs="Courier New"/>
+          <w:lang w:val="en-NZ"/>
+        </w:rPr>
+        <w:t xml:space="preserve">&gt; \space &lt;log file toggle&gt; \space &lt;forward solve toggle&gt; \space &lt;analyses option&gt; </w:t>
+      </w:r>
+    </w:p>
+    <w:p>
+      <w:pPr>
+        <w:rPr>
+          <w:lang w:val="en-NZ"/>
+        </w:rPr>
+      </w:pPr>
+      <w:r>
+        <w:rPr>
+          <w:lang w:val="en-NZ"/>
+        </w:rPr>
+        <w:t>&lt;</w:t>
+      </w:r>
+      <w:proofErr w:type="spellStart"/>
+      <w:r>
+        <w:rPr>
+          <w:lang w:val="en-NZ"/>
+        </w:rPr>
+        <w:t>study_number</w:t>
+      </w:r>
+      <w:proofErr w:type="spellEnd"/>
+      <w:r>
+        <w:rPr>
+          <w:lang w:val="en-NZ"/>
+        </w:rPr>
+        <w:t xml:space="preserve">&gt; - the line number (starting from zero) at which the study is listed in the StudyNames.txt file. </w:t>
+      </w:r>
+    </w:p>
+    <w:p>
+      <w:pPr>
+        <w:rPr>
+          <w:lang w:val="en-NZ"/>
+        </w:rPr>
+      </w:pPr>
+      <w:r>
+        <w:rPr>
+          <w:lang w:val="en-NZ"/>
+        </w:rPr>
+        <w:t>&lt;</w:t>
+      </w:r>
+      <w:proofErr w:type="gramStart"/>
+      <w:r>
+        <w:rPr>
+          <w:lang w:val="en-NZ"/>
+        </w:rPr>
+        <w:t>log</w:t>
+      </w:r>
+      <w:proofErr w:type="gramEnd"/>
+      <w:r>
+        <w:rPr>
+          <w:lang w:val="en-NZ"/>
+        </w:rPr>
+        <w:t xml:space="preserve"> file toggle&gt; - 0: outputs debug information to command line. 1: outputs debug information to text file found in </w:t>
+      </w:r>
+      <w:r>
+        <w:rPr>
+          <w:lang w:val="en-NZ"/>
+        </w:rPr>
+        <w:t>HEART_FAILURE_ROOT/</w:t>
+      </w:r>
+      <w:proofErr w:type="spellStart"/>
+      <w:r>
+        <w:rPr>
+          <w:lang w:val="en-NZ"/>
+        </w:rPr>
+        <w:t>ParameterEstimation</w:t>
+      </w:r>
+      <w:proofErr w:type="spellEnd"/>
+      <w:r>
+        <w:rPr>
+          <w:lang w:val="en-NZ"/>
+        </w:rPr>
+        <w:t>/Studies/&lt;</w:t>
+      </w:r>
+      <w:proofErr w:type="spellStart"/>
+      <w:r>
+        <w:rPr>
+          <w:lang w:val="en-NZ"/>
+        </w:rPr>
+        <w:t>study_name</w:t>
+      </w:r>
+      <w:proofErr w:type="spellEnd"/>
+      <w:r>
+        <w:rPr>
+          <w:lang w:val="en-NZ"/>
+        </w:rPr>
+        <w:t>&gt;</w:t>
+      </w:r>
+    </w:p>
+    <w:p>
+      <w:pPr>
+        <w:rPr>
+          <w:lang w:val="en-NZ"/>
+        </w:rPr>
+      </w:pPr>
+      <w:r>
+        <w:rPr>
+          <w:lang w:val="en-NZ"/>
+        </w:rPr>
+        <w:t>&lt;</w:t>
+      </w:r>
+      <w:proofErr w:type="gramStart"/>
+      <w:r>
+        <w:rPr>
+          <w:lang w:val="en-NZ"/>
+        </w:rPr>
+        <w:t>forward</w:t>
+      </w:r>
+      <w:proofErr w:type="gramEnd"/>
+      <w:r>
+        <w:rPr>
+          <w:lang w:val="en-NZ"/>
+        </w:rPr>
+        <w:t xml:space="preserve"> solve toggle&gt; - Always leave on (1)</w:t>
+      </w:r>
+    </w:p>
+    <w:p>
+      <w:pPr>
+        <w:rPr>
+          <w:lang w:val="en-NZ"/>
+        </w:rPr>
+      </w:pPr>
+      <w:r>
+        <w:rPr>
+          <w:lang w:val="en-NZ"/>
+        </w:rPr>
+        <w:t>&lt;</w:t>
+      </w:r>
+      <w:proofErr w:type="gramStart"/>
+      <w:r>
+        <w:rPr>
+          <w:lang w:val="en-NZ"/>
+        </w:rPr>
+        <w:t>analyses</w:t>
+      </w:r>
+      <w:proofErr w:type="gramEnd"/>
+      <w:r>
+        <w:rPr>
+          <w:lang w:val="en-NZ"/>
+        </w:rPr>
+        <w:t xml:space="preserve"> option&gt; - Always leave at 1 for passive analysis. </w:t>
+      </w:r>
+    </w:p>
+    <w:p>
+      <w:pPr>
+        <w:rPr>
+          <w:lang w:val="en-NZ"/>
+        </w:rPr>
+      </w:pPr>
+    </w:p>
+    <w:p>
+      <w:pPr>
+        <w:pStyle w:val="Heading3"/>
+        <w:rPr>
+          <w:lang w:val="en-NZ"/>
+        </w:rPr>
+      </w:pPr>
+      <w:r>
+        <w:rPr>
+          <w:lang w:val="en-NZ"/>
+        </w:rPr>
+        <w:t>Other helpful tips</w:t>
+      </w:r>
+    </w:p>
+    <w:p>
+      <w:pPr>
+        <w:rPr>
+          <w:b/>
+          <w:lang w:val="en-NZ"/>
+        </w:rPr>
+      </w:pPr>
+      <w:r>
+        <w:rPr>
+          <w:b/>
+        </w:rPr>
+        <w:t>Here are some useful links:</w:t>
+      </w:r>
+    </w:p>
+    <w:p>
+      <w:proofErr w:type="gramStart"/>
+      <w:r>
         <w:lastRenderedPageBreak/>
-        <w:t>Record study name and frame numbers</w:t>
-      </w:r>
-    </w:p>
-    <w:p>
-      <w:pPr>
-        <w:rPr>
-          <w:lang w:val="en-NZ"/>
-        </w:rPr>
-      </w:pPr>
-      <w:r>
-        <w:rPr>
-          <w:lang w:val="en-NZ"/>
-        </w:rPr>
-        <w:t>Add details of new study to text file found at HEART_FAILURE_ROOT/</w:t>
-      </w:r>
-      <w:proofErr w:type="spellStart"/>
-      <w:r>
-        <w:rPr>
-          <w:lang w:val="en-NZ"/>
-        </w:rPr>
-        <w:t>ParameterEstimation</w:t>
-      </w:r>
-      <w:proofErr w:type="spellEnd"/>
-      <w:r>
-        <w:rPr>
-          <w:lang w:val="en-NZ"/>
-        </w:rPr>
-        <w:t>/StudyNames.txt</w:t>
-      </w:r>
-    </w:p>
-    <w:p>
-      <w:pPr>
-        <w:rPr>
-          <w:lang w:val="en-NZ"/>
-        </w:rPr>
-      </w:pPr>
-      <w:r>
-        <w:rPr>
-          <w:lang w:val="en-NZ"/>
-        </w:rPr>
-        <w:t>Format of file:</w:t>
-      </w:r>
-    </w:p>
-    <w:p>
-      <w:pPr>
-        <w:rPr>
-          <w:lang w:val="en-NZ"/>
-        </w:rPr>
-      </w:pPr>
-      <w:r>
-        <w:rPr>
-          <w:lang w:val="en-NZ"/>
-        </w:rPr>
-        <w:t>&lt;</w:t>
-      </w:r>
-      <w:proofErr w:type="spellStart"/>
-      <w:r>
-        <w:rPr>
-          <w:lang w:val="en-NZ"/>
-        </w:rPr>
-        <w:t>study_name</w:t>
-      </w:r>
-      <w:proofErr w:type="spellEnd"/>
-      <w:r>
-        <w:rPr>
-          <w:lang w:val="en-NZ"/>
-        </w:rPr>
-        <w:t xml:space="preserve">&gt; \tab &lt;diastasis frame number&gt; \tab &lt;end diastole frame number&gt; \tab &lt;end systole frame number&gt; \tab &lt;total number of frames&gt; </w:t>
-      </w:r>
-    </w:p>
-    <w:p>
-      <w:pPr>
-        <w:rPr>
-          <w:lang w:val="en-NZ"/>
-        </w:rPr>
-      </w:pPr>
-      <w:r>
-        <w:rPr>
-          <w:lang w:val="en-NZ"/>
-        </w:rPr>
-        <w:t xml:space="preserve">Ensure there are no empty lines at the end of the file. </w:t>
-      </w:r>
-    </w:p>
-    <w:p>
-      <w:pPr>
-        <w:rPr>
-          <w:lang w:val="en-NZ"/>
-        </w:rPr>
-      </w:pPr>
-    </w:p>
-    <w:p>
-      <w:pPr>
-        <w:pStyle w:val="Heading3"/>
-        <w:rPr>
-          <w:lang w:val="en-NZ"/>
-        </w:rPr>
-      </w:pPr>
-      <w:r>
-        <w:rPr>
-          <w:lang w:val="en-NZ"/>
-        </w:rPr>
-        <w:t>Analysis</w:t>
-      </w:r>
-    </w:p>
-    <w:p>
-      <w:pPr>
-        <w:rPr>
-          <w:b/>
-          <w:lang w:val="en-NZ"/>
-        </w:rPr>
-      </w:pPr>
-      <w:r>
-        <w:rPr>
-          <w:b/>
-          <w:lang w:val="en-NZ"/>
-        </w:rPr>
-        <w:t>Generate surface data cloud</w:t>
-      </w:r>
-    </w:p>
-    <w:p>
-      <w:pPr>
-        <w:rPr>
-          <w:lang w:val="en-NZ"/>
-        </w:rPr>
-      </w:pPr>
-      <w:r>
-        <w:rPr>
-          <w:lang w:val="en-NZ"/>
-        </w:rPr>
-        <w:t>Run python script found at HEART_FAILURE_ROOT/</w:t>
-      </w:r>
-      <w:proofErr w:type="spellStart"/>
-      <w:r>
-        <w:rPr>
-          <w:lang w:val="en-NZ"/>
-        </w:rPr>
-        <w:t>GeomData</w:t>
-      </w:r>
-      <w:proofErr w:type="spellEnd"/>
-      <w:r>
-        <w:rPr>
-          <w:lang w:val="en-NZ"/>
-        </w:rPr>
-        <w:t>/</w:t>
-      </w:r>
-    </w:p>
-    <w:p>
-      <w:pPr>
-        <w:rPr>
-          <w:rFonts w:ascii="Courier New" w:hAnsi="Courier New" w:cs="Courier New"/>
-          <w:lang w:val="en-NZ"/>
-        </w:rPr>
-      </w:pPr>
-      <w:proofErr w:type="gramStart"/>
-      <w:r>
-        <w:rPr>
-          <w:rFonts w:ascii="Courier New" w:hAnsi="Courier New" w:cs="Courier New"/>
-          <w:lang w:val="en-NZ"/>
-        </w:rPr>
-        <w:t>python</w:t>
-      </w:r>
-      <w:proofErr w:type="gramEnd"/>
-      <w:r>
-        <w:rPr>
-          <w:rFonts w:ascii="Courier New" w:hAnsi="Courier New" w:cs="Courier New"/>
-          <w:lang w:val="en-NZ"/>
-        </w:rPr>
-        <w:t xml:space="preserve"> CIMProcessing.py</w:t>
-      </w:r>
-    </w:p>
-    <w:p>
-      <w:pPr>
-        <w:rPr>
-          <w:rFonts w:ascii="Courier New" w:hAnsi="Courier New" w:cs="Courier New"/>
-          <w:b/>
-          <w:lang w:val="en-NZ"/>
-        </w:rPr>
-      </w:pPr>
-    </w:p>
-    <w:p>
-      <w:pPr>
-        <w:rPr>
-          <w:b/>
-          <w:lang w:val="en-NZ"/>
-        </w:rPr>
-      </w:pPr>
-      <w:r>
-        <w:rPr>
-          <w:b/>
-          <w:lang w:val="en-NZ"/>
-        </w:rPr>
-        <w:t>Run analysis</w:t>
-      </w:r>
-    </w:p>
-    <w:p>
-      <w:pPr>
-        <w:rPr>
-          <w:lang w:val="en-NZ"/>
-        </w:rPr>
-      </w:pPr>
-      <w:r>
-        <w:rPr>
-          <w:lang w:val="en-NZ"/>
-        </w:rPr>
-        <w:t xml:space="preserve">Run python script found at </w:t>
-      </w:r>
-      <w:r>
-        <w:rPr>
-          <w:lang w:val="en-NZ"/>
-        </w:rPr>
-        <w:t>HEART_FAILURE_ROOT/</w:t>
-      </w:r>
-      <w:proofErr w:type="spellStart"/>
-      <w:r>
-        <w:rPr>
-          <w:lang w:val="en-NZ"/>
-        </w:rPr>
-        <w:t>ParameterEstimation</w:t>
-      </w:r>
-      <w:proofErr w:type="spellEnd"/>
-      <w:r>
-        <w:rPr>
-          <w:lang w:val="en-NZ"/>
-        </w:rPr>
-        <w:t>/</w:t>
-      </w:r>
-      <w:r>
-        <w:rPr>
-          <w:lang w:val="en-NZ"/>
-        </w:rPr>
-        <w:t>Main/</w:t>
-      </w:r>
-    </w:p>
-    <w:p>
-      <w:pPr>
-        <w:rPr>
-          <w:rFonts w:ascii="Courier New" w:hAnsi="Courier New" w:cs="Courier New"/>
-          <w:lang w:val="en-NZ"/>
-        </w:rPr>
-      </w:pPr>
-      <w:proofErr w:type="gramStart"/>
-      <w:r>
-        <w:rPr>
-          <w:rFonts w:ascii="Courier New" w:hAnsi="Courier New" w:cs="Courier New"/>
-          <w:lang w:val="en-NZ"/>
-        </w:rPr>
-        <w:t>python</w:t>
-      </w:r>
-      <w:proofErr w:type="gramEnd"/>
-      <w:r>
-        <w:rPr>
-          <w:rFonts w:ascii="Courier New" w:hAnsi="Courier New" w:cs="Courier New"/>
-          <w:lang w:val="en-NZ"/>
-        </w:rPr>
-        <w:t xml:space="preserve"> main.py &lt;</w:t>
-      </w:r>
-      <w:proofErr w:type="spellStart"/>
-      <w:r>
-        <w:rPr>
-          <w:rFonts w:ascii="Courier New" w:hAnsi="Courier New" w:cs="Courier New"/>
-          <w:lang w:val="en-NZ"/>
-        </w:rPr>
-        <w:t>study_number</w:t>
-      </w:r>
-      <w:proofErr w:type="spellEnd"/>
-      <w:r>
-        <w:rPr>
-          <w:rFonts w:ascii="Courier New" w:hAnsi="Courier New" w:cs="Courier New"/>
-          <w:lang w:val="en-NZ"/>
-        </w:rPr>
-        <w:t xml:space="preserve">&gt; \space &lt;log file toggle&gt; \space &lt;forward solve toggle&gt; \space &lt;analyses option&gt; </w:t>
-      </w:r>
-    </w:p>
-    <w:p>
-      <w:pPr>
-        <w:rPr>
-          <w:lang w:val="en-NZ"/>
-        </w:rPr>
-      </w:pPr>
-      <w:r>
-        <w:rPr>
-          <w:lang w:val="en-NZ"/>
-        </w:rPr>
-        <w:t>&lt;</w:t>
-      </w:r>
-      <w:proofErr w:type="spellStart"/>
-      <w:r>
-        <w:rPr>
-          <w:lang w:val="en-NZ"/>
-        </w:rPr>
-        <w:t>study_number</w:t>
-      </w:r>
-      <w:proofErr w:type="spellEnd"/>
-      <w:r>
-        <w:rPr>
-          <w:lang w:val="en-NZ"/>
-        </w:rPr>
-        <w:t xml:space="preserve">&gt; - the line number (starting from zero) at which the study is listed in the StudyNames.txt file. </w:t>
-      </w:r>
-    </w:p>
-    <w:p>
-      <w:pPr>
-        <w:rPr>
-          <w:lang w:val="en-NZ"/>
-        </w:rPr>
-      </w:pPr>
-      <w:r>
-        <w:rPr>
-          <w:lang w:val="en-NZ"/>
-        </w:rPr>
-        <w:t>&lt;</w:t>
-      </w:r>
-      <w:proofErr w:type="gramStart"/>
-      <w:r>
-        <w:rPr>
-          <w:lang w:val="en-NZ"/>
-        </w:rPr>
-        <w:t>log</w:t>
-      </w:r>
-      <w:proofErr w:type="gramEnd"/>
-      <w:r>
-        <w:rPr>
-          <w:lang w:val="en-NZ"/>
-        </w:rPr>
-        <w:t xml:space="preserve"> file toggle&gt; - 0: outputs debug information to command line. 1: outputs debug information to text file found in </w:t>
-      </w:r>
-      <w:r>
-        <w:rPr>
-          <w:lang w:val="en-NZ"/>
-        </w:rPr>
-        <w:t>HEART_FAILURE_ROOT/</w:t>
-      </w:r>
-      <w:proofErr w:type="spellStart"/>
-      <w:r>
-        <w:rPr>
-          <w:lang w:val="en-NZ"/>
-        </w:rPr>
-        <w:t>ParameterEstimation</w:t>
-      </w:r>
-      <w:proofErr w:type="spellEnd"/>
-      <w:r>
-        <w:rPr>
-          <w:lang w:val="en-NZ"/>
-        </w:rPr>
-        <w:t>/Studies/&lt;</w:t>
-      </w:r>
-      <w:proofErr w:type="spellStart"/>
-      <w:r>
-        <w:rPr>
-          <w:lang w:val="en-NZ"/>
-        </w:rPr>
-        <w:t>study_name</w:t>
-      </w:r>
-      <w:proofErr w:type="spellEnd"/>
-      <w:r>
-        <w:rPr>
-          <w:lang w:val="en-NZ"/>
-        </w:rPr>
-        <w:t>&gt;</w:t>
-      </w:r>
-    </w:p>
-    <w:p>
-      <w:pPr>
-        <w:rPr>
-          <w:lang w:val="en-NZ"/>
-        </w:rPr>
-      </w:pPr>
-      <w:r>
-        <w:rPr>
-          <w:lang w:val="en-NZ"/>
-        </w:rPr>
-        <w:t>&lt;</w:t>
-      </w:r>
-      <w:proofErr w:type="gramStart"/>
-      <w:r>
-        <w:rPr>
-          <w:lang w:val="en-NZ"/>
-        </w:rPr>
-        <w:t>forward</w:t>
-      </w:r>
-      <w:proofErr w:type="gramEnd"/>
-      <w:r>
-        <w:rPr>
-          <w:lang w:val="en-NZ"/>
-        </w:rPr>
-        <w:t xml:space="preserve"> solve toggle&gt; - Always leave on (1)</w:t>
-      </w:r>
-    </w:p>
-    <w:p>
-      <w:pPr>
-        <w:rPr>
-          <w:lang w:val="en-NZ"/>
-        </w:rPr>
-      </w:pPr>
-      <w:r>
-        <w:rPr>
-          <w:lang w:val="en-NZ"/>
-        </w:rPr>
-        <w:t>&lt;</w:t>
-      </w:r>
-      <w:proofErr w:type="gramStart"/>
-      <w:r>
-        <w:rPr>
-          <w:lang w:val="en-NZ"/>
-        </w:rPr>
-        <w:t>analyses</w:t>
-      </w:r>
-      <w:proofErr w:type="gramEnd"/>
-      <w:r>
-        <w:rPr>
-          <w:lang w:val="en-NZ"/>
-        </w:rPr>
-        <w:t xml:space="preserve"> option&gt; - Always leave at 1 for passive analysis. </w:t>
-      </w:r>
-    </w:p>
-    <w:p>
-      <w:pPr>
-        <w:rPr>
-          <w:lang w:val="en-NZ"/>
-        </w:rPr>
-      </w:pPr>
-    </w:p>
-    <w:p>
-      <w:pPr>
-        <w:pStyle w:val="Heading3"/>
-        <w:rPr>
-          <w:lang w:val="en-NZ"/>
-        </w:rPr>
-      </w:pPr>
-      <w:r>
-        <w:rPr>
-          <w:lang w:val="en-NZ"/>
-        </w:rPr>
-        <w:t>Other helpful tips</w:t>
-      </w:r>
-    </w:p>
-    <w:p>
-      <w:pPr>
-        <w:rPr>
-          <w:b/>
-          <w:lang w:val="en-NZ"/>
-        </w:rPr>
-      </w:pPr>
-      <w:r>
-        <w:rPr>
-          <w:b/>
-        </w:rPr>
-        <w:t>Here are some useful links:</w:t>
-      </w:r>
-    </w:p>
-    <w:p>
-      <w:proofErr w:type="gramStart"/>
-      <w:r>
         <w:t>-</w:t>
       </w:r>
       <w:r>
@@ -1035,7 +1187,7 @@
         </w:rPr>
         <w:t> </w:t>
       </w:r>
-      <w:hyperlink r:id="rId6" w:tgtFrame="_blank" w:history="1">
+      <w:hyperlink r:id="rId7" w:tgtFrame="_blank" w:history="1">
         <w:r>
           <w:rPr>
             <w:rStyle w:val="Hyperlink"/>
@@ -1100,7 +1252,7 @@
       <w:r>
         <w:t> and the link to the simulation framework </w:t>
       </w:r>
-      <w:hyperlink r:id="rId7" w:tgtFrame="_blank" w:history="1">
+      <w:hyperlink r:id="rId8" w:tgtFrame="_blank" w:history="1">
         <w:r>
           <w:rPr>
             <w:rStyle w:val="Hyperlink"/>
@@ -1134,7 +1286,7 @@
         </w:rPr>
         <w:t> </w:t>
       </w:r>
-      <w:hyperlink r:id="rId8" w:tgtFrame="_blank" w:history="1">
+      <w:hyperlink r:id="rId9" w:tgtFrame="_blank" w:history="1">
         <w:r>
           <w:rPr>
             <w:rStyle w:val="Hyperlink"/>
@@ -1147,12 +1299,69 @@
       <w:r>
         <w:t> link. </w:t>
       </w:r>
-    </w:p>
+      <w:r>
+        <w:t xml:space="preserve">Once downloaded, enter the following into the interface and pressure open. You should then be able to log in with your </w:t>
+      </w:r>
+      <w:proofErr w:type="spellStart"/>
+      <w:proofErr w:type="gramStart"/>
+      <w:r>
+        <w:t>upi</w:t>
+      </w:r>
+      <w:proofErr w:type="spellEnd"/>
+      <w:proofErr w:type="gramEnd"/>
+      <w:r>
+        <w:t xml:space="preserve"> and password. </w:t>
+      </w:r>
+    </w:p>
+    <w:p>
+      <w:r>
+        <w:rPr>
+          <w:noProof/>
+          <w:lang w:val="en-NZ"/>
+        </w:rPr>
+        <w:drawing>
+          <wp:inline distT="0" distB="0" distL="0" distR="0" wp14:anchorId="01C6B685" wp14:editId="2F09FA8C">
+            <wp:extent cx="4419600" cy="4248150"/>
+            <wp:effectExtent l="0" t="0" r="0" b="0"/>
+            <wp:docPr id="1" name="Picture 1"/>
+            <wp:cNvGraphicFramePr>
+              <a:graphicFrameLocks xmlns:a="http://schemas.openxmlformats.org/drawingml/2006/main" noChangeAspect="1"/>
+            </wp:cNvGraphicFramePr>
+            <a:graphic xmlns:a="http://schemas.openxmlformats.org/drawingml/2006/main">
+              <a:graphicData uri="http://schemas.openxmlformats.org/drawingml/2006/picture">
+                <pic:pic xmlns:pic="http://schemas.openxmlformats.org/drawingml/2006/picture">
+                  <pic:nvPicPr>
+                    <pic:cNvPr id="1" name=""/>
+                    <pic:cNvPicPr/>
+                  </pic:nvPicPr>
+                  <pic:blipFill>
+                    <a:blip r:embed="rId10"/>
+                    <a:stretch>
+                      <a:fillRect/>
+                    </a:stretch>
+                  </pic:blipFill>
+                  <pic:spPr>
+                    <a:xfrm>
+                      <a:off x="0" y="0"/>
+                      <a:ext cx="4419600" cy="4248150"/>
+                    </a:xfrm>
+                    <a:prstGeom prst="rect">
+                      <a:avLst/>
+                    </a:prstGeom>
+                  </pic:spPr>
+                </pic:pic>
+              </a:graphicData>
+            </a:graphic>
+          </wp:inline>
+        </w:drawing>
+      </w:r>
+    </w:p>
+    <w:p/>
     <w:p>
       <w:r>
         <w:t>- Email </w:t>
       </w:r>
-      <w:hyperlink r:id="rId9" w:tgtFrame="_blank" w:history="1">
+      <w:hyperlink r:id="rId11" w:tgtFrame="_blank" w:history="1">
         <w:r>
           <w:rPr>
             <w:rStyle w:val="Hyperlink"/>
@@ -1184,7 +1393,7 @@
         </w:rPr>
         <w:t> </w:t>
       </w:r>
-      <w:hyperlink r:id="rId10" w:tgtFrame="_blank" w:history="1">
+      <w:hyperlink r:id="rId12" w:tgtFrame="_blank" w:history="1">
         <w:r>
           <w:rPr>
             <w:rStyle w:val="Hyperlink"/>
@@ -1197,150 +1406,149 @@
       <w:r>
         <w:t> </w:t>
       </w:r>
-    </w:p>
-    <w:p/>
-    <w:p>
-      <w:pPr>
-        <w:rPr>
-          <w:b/>
-        </w:rPr>
-      </w:pPr>
-      <w:r>
-        <w:rPr>
-          <w:b/>
-        </w:rPr>
-        <w:t>And some explanations for...</w:t>
-      </w:r>
-    </w:p>
-    <w:p>
-      <w:r>
-        <w:lastRenderedPageBreak/>
-        <w:t>1. Where to find stress and strain data output:</w:t>
-      </w:r>
-    </w:p>
-    <w:p>
-      <w:r>
-        <w:t>This can be found in the directory HEART_FAILURE_ROOT/ParameterEstimation/Studies/&lt;study_name&gt;/LVMechanics&lt;study_name&gt;/PassiveMechanics/OptimisedStressStrain/</w:t>
-      </w:r>
-    </w:p>
-    <w:p/>
-    <w:p>
-      <w:r>
-        <w:t>The .</w:t>
-      </w:r>
-      <w:proofErr w:type="spellStart"/>
-      <w:r>
-        <w:t>exdata</w:t>
-      </w:r>
-      <w:proofErr w:type="spellEnd"/>
-      <w:r>
-        <w:t xml:space="preserve"> files in this folder contain the stress or strain values at each element gauss point. I can explain in more detail later on once you are more familiar with running the framework. </w:t>
-      </w:r>
-    </w:p>
-    <w:p/>
-    <w:p>
-      <w:r>
-        <w:t>2. How to extract basal displacement boundary conditions: </w:t>
-      </w:r>
-    </w:p>
-    <w:p>
-      <w:r>
-        <w:t>The basal displacement BC's are applied at four nodes at the base of the model. The x, y and z displacements are written to the log file from lines 50 to 53. For example for study PETALE_P003:</w:t>
-      </w:r>
-    </w:p>
-    <w:p/>
-    <w:p>
-      <w:r>
-        <w:rPr>
-          <w:i/>
-          <w:iCs/>
-        </w:rPr>
-        <w:t>Nodal displacement: </w:t>
-      </w:r>
-    </w:p>
-    <w:p>
-      <w:r>
-        <w:rPr>
-          <w:i/>
-          <w:iCs/>
-        </w:rPr>
-        <w:t xml:space="preserve">Node 31 x, y, z </w:t>
-      </w:r>
-      <w:proofErr w:type="spellStart"/>
-      <w:r>
-        <w:rPr>
-          <w:i/>
-          <w:iCs/>
-        </w:rPr>
-        <w:t>diplacements</w:t>
-      </w:r>
-      <w:proofErr w:type="spellEnd"/>
-      <w:r>
-        <w:rPr>
-          <w:i/>
-          <w:iCs/>
-        </w:rPr>
-        <w:t xml:space="preserve"> </w:t>
-      </w:r>
-      <w:proofErr w:type="gramStart"/>
-      <w:r>
-        <w:rPr>
-          <w:i/>
-          <w:iCs/>
-        </w:rPr>
-        <w:t>=  -</w:t>
-      </w:r>
-      <w:proofErr w:type="gramEnd"/>
-      <w:r>
-        <w:rPr>
-          <w:i/>
-          <w:iCs/>
-        </w:rPr>
-        <w:t>1.6981 -8.2657 0.0</w:t>
-      </w:r>
-    </w:p>
-    <w:p>
-      <w:r>
-        <w:rPr>
-          <w:i/>
-          <w:iCs/>
-        </w:rPr>
-        <w:t xml:space="preserve">Node 32 x, y, z </w:t>
-      </w:r>
-      <w:proofErr w:type="spellStart"/>
-      <w:r>
-        <w:rPr>
-          <w:i/>
-          <w:iCs/>
-        </w:rPr>
-        <w:t>diplacements</w:t>
-      </w:r>
-      <w:proofErr w:type="spellEnd"/>
-      <w:r>
-        <w:rPr>
-          <w:i/>
-          <w:iCs/>
-        </w:rPr>
-        <w:t xml:space="preserve"> </w:t>
-      </w:r>
-      <w:proofErr w:type="gramStart"/>
-      <w:r>
-        <w:rPr>
-          <w:i/>
-          <w:iCs/>
-        </w:rPr>
-        <w:t>=  -</w:t>
-      </w:r>
-      <w:proofErr w:type="gramEnd"/>
-      <w:r>
-        <w:rPr>
-          <w:i/>
-          <w:iCs/>
-        </w:rPr>
-        <w:t>2.3628 0.0 0.7669</w:t>
-      </w:r>
       <w:bookmarkStart w:id="0" w:name="_GoBack"/>
       <w:bookmarkEnd w:id="0"/>
+    </w:p>
+    <w:p/>
+    <w:p>
+      <w:pPr>
+        <w:rPr>
+          <w:b/>
+        </w:rPr>
+      </w:pPr>
+      <w:r>
+        <w:rPr>
+          <w:b/>
+        </w:rPr>
+        <w:t>And some explanations for...</w:t>
+      </w:r>
+    </w:p>
+    <w:p>
+      <w:r>
+        <w:t>1. Where to find stress and strain data output:</w:t>
+      </w:r>
+    </w:p>
+    <w:p>
+      <w:r>
+        <w:t>This can be found in the directory HEART_FAILURE_ROOT/ParameterEstimation/Studies/&lt;study_name&gt;/LVMechanics&lt;study_name&gt;/PassiveMechanics/OptimisedStressStrain/</w:t>
+      </w:r>
+    </w:p>
+    <w:p/>
+    <w:p>
+      <w:r>
+        <w:t>The .</w:t>
+      </w:r>
+      <w:proofErr w:type="spellStart"/>
+      <w:r>
+        <w:t>exdata</w:t>
+      </w:r>
+      <w:proofErr w:type="spellEnd"/>
+      <w:r>
+        <w:t xml:space="preserve"> files in this folder contain the stress or strain values at each element gauss point. I can explain in more detail later on once you are more familiar with running the framework. </w:t>
+      </w:r>
+    </w:p>
+    <w:p/>
+    <w:p>
+      <w:r>
+        <w:t>2. How to extract basal displacement boundary conditions: </w:t>
+      </w:r>
+    </w:p>
+    <w:p>
+      <w:r>
+        <w:t>The basal displacement BC's are applied at four nodes at the base of the model. The x, y and z displacements are written to the log file from lines 50 to 53. For example for study PETALE_P003:</w:t>
+      </w:r>
+    </w:p>
+    <w:p/>
+    <w:p>
+      <w:r>
+        <w:rPr>
+          <w:i/>
+          <w:iCs/>
+        </w:rPr>
+        <w:t>Nodal displacement: </w:t>
+      </w:r>
+    </w:p>
+    <w:p>
+      <w:r>
+        <w:rPr>
+          <w:i/>
+          <w:iCs/>
+        </w:rPr>
+        <w:t xml:space="preserve">Node 31 x, y, z </w:t>
+      </w:r>
+      <w:proofErr w:type="spellStart"/>
+      <w:r>
+        <w:rPr>
+          <w:i/>
+          <w:iCs/>
+        </w:rPr>
+        <w:t>diplacements</w:t>
+      </w:r>
+      <w:proofErr w:type="spellEnd"/>
+      <w:r>
+        <w:rPr>
+          <w:i/>
+          <w:iCs/>
+        </w:rPr>
+        <w:t xml:space="preserve"> </w:t>
+      </w:r>
+      <w:proofErr w:type="gramStart"/>
+      <w:r>
+        <w:rPr>
+          <w:i/>
+          <w:iCs/>
+        </w:rPr>
+        <w:t>=  -</w:t>
+      </w:r>
+      <w:proofErr w:type="gramEnd"/>
+      <w:r>
+        <w:rPr>
+          <w:i/>
+          <w:iCs/>
+        </w:rPr>
+        <w:t>1.6981 -8.2657 0.0</w:t>
+      </w:r>
+    </w:p>
+    <w:p>
+      <w:r>
+        <w:rPr>
+          <w:i/>
+          <w:iCs/>
+        </w:rPr>
+        <w:t xml:space="preserve">Node 32 x, y, z </w:t>
+      </w:r>
+      <w:proofErr w:type="spellStart"/>
+      <w:r>
+        <w:rPr>
+          <w:i/>
+          <w:iCs/>
+        </w:rPr>
+        <w:t>diplacements</w:t>
+      </w:r>
+      <w:proofErr w:type="spellEnd"/>
+      <w:r>
+        <w:rPr>
+          <w:i/>
+          <w:iCs/>
+        </w:rPr>
+        <w:t xml:space="preserve"> </w:t>
+      </w:r>
+      <w:proofErr w:type="gramStart"/>
+      <w:r>
+        <w:rPr>
+          <w:i/>
+          <w:iCs/>
+        </w:rPr>
+        <w:t>=  -</w:t>
+      </w:r>
+      <w:proofErr w:type="gramEnd"/>
+      <w:r>
+        <w:rPr>
+          <w:i/>
+          <w:iCs/>
+        </w:rPr>
+        <w:t>2.3628 0.0 0.7669</w:t>
+      </w:r>
     </w:p>
     <w:p>
       <w:r>
@@ -2206,7 +2414,7 @@
 </file>
 
 <file path=customXml/itemProps1.xml><?xml version="1.0" encoding="utf-8"?>
-<ds:datastoreItem xmlns:ds="http://schemas.openxmlformats.org/officeDocument/2006/customXml" ds:itemID="{264BC3A4-D423-4846-8162-6F64108328A4}">
+<ds:datastoreItem xmlns:ds="http://schemas.openxmlformats.org/officeDocument/2006/customXml" ds:itemID="{559D8DA3-1388-406D-9F7B-0EF20898BDD0}">
   <ds:schemaRefs>
     <ds:schemaRef ds:uri="http://schemas.openxmlformats.org/officeDocument/2006/bibliography"/>
   </ds:schemaRefs>

</xml_diff>